<commit_message>
Se cambia la observacion de sisjuegos por fachada
</commit_message>
<xml_diff>
--- a/Documentacion/Documentación - Larrieux - Alexandre.docx
+++ b/Documentacion/Documentación - Larrieux - Alexandre.docx
@@ -1015,7 +1015,6 @@
       </w:r>
       <w:bookmarkEnd w:id="1"/>
     </w:p>
-    <w:p/>
     <w:p>
       <w:pPr>
         <w:jc w:val="center"/>
@@ -1026,9 +1025,9 @@
         </w:rPr>
         <w:drawing>
           <wp:inline distT="0" distB="0" distL="0" distR="0">
-            <wp:extent cx="6054811" cy="4941469"/>
-            <wp:effectExtent l="19050" t="0" r="3089" b="0"/>
-            <wp:docPr id="4" name="2 Imagen" descr="DDA.jpg"/>
+            <wp:extent cx="6324600" cy="5161432"/>
+            <wp:effectExtent l="19050" t="0" r="0" b="0"/>
+            <wp:docPr id="3" name="0 Imagen" descr="DDADiagramaUML.jpg"/>
             <wp:cNvGraphicFramePr>
               <a:graphicFrameLocks xmlns:a="http://schemas.openxmlformats.org/drawingml/2006/main" noChangeAspect="1"/>
             </wp:cNvGraphicFramePr>
@@ -1036,7 +1035,7 @@
               <a:graphicData uri="http://schemas.openxmlformats.org/drawingml/2006/picture">
                 <pic:pic xmlns:pic="http://schemas.openxmlformats.org/drawingml/2006/picture">
                   <pic:nvPicPr>
-                    <pic:cNvPr id="0" name="DDA.jpg"/>
+                    <pic:cNvPr id="0" name="DDADiagramaUML.jpg"/>
                     <pic:cNvPicPr/>
                   </pic:nvPicPr>
                   <pic:blipFill>
@@ -1048,7 +1047,7 @@
                   <pic:spPr>
                     <a:xfrm>
                       <a:off x="0" y="0"/>
-                      <a:ext cx="6043680" cy="4932385"/>
+                      <a:ext cx="6352107" cy="5183880"/>
                     </a:xfrm>
                     <a:prstGeom prst="rect">
                       <a:avLst/>
@@ -1061,6 +1060,7 @@
         </w:drawing>
       </w:r>
     </w:p>
+    <w:p/>
     <w:p>
       <w:pPr>
         <w:sectPr>
@@ -2332,7 +2332,7 @@
           <w:rFonts w:asciiTheme="majorHAnsi" w:hAnsiTheme="majorHAnsi"/>
           <w:noProof/>
         </w:rPr>
-        <w:t>2</w:t>
+        <w:t>4</w:t>
       </w:r>
     </w:fldSimple>
   </w:p>
@@ -4173,7 +4173,7 @@
 </file>
 
 <file path=customXml/itemProps1.xml><?xml version="1.0" encoding="utf-8"?>
-<ds:datastoreItem xmlns:ds="http://schemas.openxmlformats.org/officeDocument/2006/customXml" ds:itemID="{49787092-F961-409B-82A9-6A150DBE8822}">
+<ds:datastoreItem xmlns:ds="http://schemas.openxmlformats.org/officeDocument/2006/customXml" ds:itemID="{5E971194-F3D2-4018-AEBC-621EEE35D24D}">
   <ds:schemaRefs>
     <ds:schemaRef ds:uri="http://schemas.openxmlformats.org/officeDocument/2006/bibliography"/>
   </ds:schemaRefs>

</xml_diff>